<commit_message>
Questão respondida com informação do banco de dados, usei o postgres para validar os dados
</commit_message>
<xml_diff>
--- a/Questao4/Questão 4.docx
+++ b/Questao4/Questão 4.docx
@@ -1,6 +1,6 @@
 
 <file path=word/document.xml><?xml version="1.0" encoding="utf-8"?>
-<w:document xmlns:wpc="http://schemas.microsoft.com/office/word/2010/wordprocessingCanvas" xmlns:cx="http://schemas.microsoft.com/office/drawing/2014/chartex" xmlns:cx1="http://schemas.microsoft.com/office/drawing/2015/9/8/chartex" xmlns:cx2="http://schemas.microsoft.com/office/drawing/2015/10/21/chartex" xmlns:cx3="http://schemas.microsoft.com/office/drawing/2016/5/9/chartex" xmlns:cx4="http://schemas.microsoft.com/office/drawing/2016/5/10/chartex" xmlns:cx5="http://schemas.microsoft.com/office/drawing/2016/5/11/chartex" xmlns:cx6="http://schemas.microsoft.com/office/drawing/2016/5/12/chartex" xmlns:cx7="http://schemas.microsoft.com/office/drawing/2016/5/13/chartex" xmlns:cx8="http://schemas.microsoft.com/office/drawing/2016/5/14/chartex" xmlns:mc="http://schemas.openxmlformats.org/markup-compatibility/2006" xmlns:aink="http://schemas.microsoft.com/office/drawing/2016/ink" xmlns:am3d="http://schemas.microsoft.com/office/drawing/2017/model3d" xmlns:o="urn:schemas-microsoft-com:office:office" xmlns:r="http://schemas.openxmlformats.org/officeDocument/2006/relationships" xmlns:m="http://schemas.openxmlformats.org/officeDocument/2006/math" xmlns:v="urn:schemas-microsoft-com:vml" xmlns:wp14="http://schemas.microsoft.com/office/word/2010/wordprocessingDrawing" xmlns:wp="http://schemas.openxmlformats.org/drawingml/2006/wordprocessingDrawing" xmlns:w10="urn:schemas-microsoft-com:office:word" xmlns:w="http://schemas.openxmlformats.org/wordprocessingml/2006/main" xmlns:w14="http://schemas.microsoft.com/office/word/2010/wordml" xmlns:w15="http://schemas.microsoft.com/office/word/2012/wordml" xmlns:w16cex="http://schemas.microsoft.com/office/word/2018/wordml/cex" xmlns:w16cid="http://schemas.microsoft.com/office/word/2016/wordml/cid" xmlns:w16="http://schemas.microsoft.com/office/word/2018/wordml" xmlns:w16sdtdh="http://schemas.microsoft.com/office/word/2020/wordml/sdtdatahash" xmlns:w16se="http://schemas.microsoft.com/office/word/2015/wordml/symex" xmlns:wpg="http://schemas.microsoft.com/office/word/2010/wordprocessingGroup" xmlns:wpi="http://schemas.microsoft.com/office/word/2010/wordprocessingInk" xmlns:wne="http://schemas.microsoft.com/office/word/2006/wordml" xmlns:wps="http://schemas.microsoft.com/office/word/2010/wordprocessingShape" mc:Ignorable="w14 w15 w16se w16cid w16 w16cex w16sdtdh wp14">
+<w:document xmlns:wpc="http://schemas.microsoft.com/office/word/2010/wordprocessingCanvas" xmlns:cx="http://schemas.microsoft.com/office/drawing/2014/chartex" xmlns:cx1="http://schemas.microsoft.com/office/drawing/2015/9/8/chartex" xmlns:cx2="http://schemas.microsoft.com/office/drawing/2015/10/21/chartex" xmlns:cx3="http://schemas.microsoft.com/office/drawing/2016/5/9/chartex" xmlns:cx4="http://schemas.microsoft.com/office/drawing/2016/5/10/chartex" xmlns:cx5="http://schemas.microsoft.com/office/drawing/2016/5/11/chartex" xmlns:cx6="http://schemas.microsoft.com/office/drawing/2016/5/12/chartex" xmlns:cx7="http://schemas.microsoft.com/office/drawing/2016/5/13/chartex" xmlns:cx8="http://schemas.microsoft.com/office/drawing/2016/5/14/chartex" xmlns:mc="http://schemas.openxmlformats.org/markup-compatibility/2006" xmlns:aink="http://schemas.microsoft.com/office/drawing/2016/ink" xmlns:am3d="http://schemas.microsoft.com/office/drawing/2017/model3d" xmlns:o="urn:schemas-microsoft-com:office:office" xmlns:oel="http://schemas.microsoft.com/office/2019/extlst" xmlns:r="http://schemas.openxmlformats.org/officeDocument/2006/relationships" xmlns:m="http://schemas.openxmlformats.org/officeDocument/2006/math" xmlns:v="urn:schemas-microsoft-com:vml" xmlns:wp14="http://schemas.microsoft.com/office/word/2010/wordprocessingDrawing" xmlns:wp="http://schemas.openxmlformats.org/drawingml/2006/wordprocessingDrawing" xmlns:w10="urn:schemas-microsoft-com:office:word" xmlns:w="http://schemas.openxmlformats.org/wordprocessingml/2006/main" xmlns:w14="http://schemas.microsoft.com/office/word/2010/wordml" xmlns:w15="http://schemas.microsoft.com/office/word/2012/wordml" xmlns:w16cex="http://schemas.microsoft.com/office/word/2018/wordml/cex" xmlns:w16cid="http://schemas.microsoft.com/office/word/2016/wordml/cid" xmlns:w16="http://schemas.microsoft.com/office/word/2018/wordml" xmlns:w16du="http://schemas.microsoft.com/office/word/2023/wordml/word16du" xmlns:w16sdtdh="http://schemas.microsoft.com/office/word/2020/wordml/sdtdatahash" xmlns:w16sdtfl="http://schemas.microsoft.com/office/word/2024/wordml/sdtformatlock" xmlns:w16se="http://schemas.microsoft.com/office/word/2015/wordml/symex" xmlns:wpg="http://schemas.microsoft.com/office/word/2010/wordprocessingGroup" xmlns:wpi="http://schemas.microsoft.com/office/word/2010/wordprocessingInk" xmlns:wne="http://schemas.microsoft.com/office/word/2006/wordml" xmlns:wps="http://schemas.microsoft.com/office/word/2010/wordprocessingShape" mc:Ignorable="w14 w15 w16se w16cid w16 w16cex w16sdtdh w16sdtfl w16du wp14">
   <w:body>
     <w:p>
       <w:pPr>
@@ -45,7 +45,6 @@
         </w:rPr>
         <w:t xml:space="preserve"> </w:t>
       </w:r>
-      <w:proofErr w:type="spellStart"/>
       <w:r>
         <w:rPr>
           <w:b/>
@@ -54,7 +53,6 @@
         </w:rPr>
         <w:t>select</w:t>
       </w:r>
-      <w:proofErr w:type="spellEnd"/>
       <w:r>
         <w:rPr>
           <w:color w:val="FF0000"/>
@@ -360,7 +358,7 @@
     </w:p>
     <w:tbl>
       <w:tblPr>
-        <w:tblStyle w:val="Tabelacomgrade"/>
+        <w:tblStyle w:val="TableGrid"/>
         <w:tblW w:w="0" w:type="auto"/>
         <w:shd w:val="clear" w:color="auto" w:fill="404040" w:themeFill="text1" w:themeFillTint="BF"/>
         <w:tblLook w:val="04A0" w:firstRow="1" w:lastRow="0" w:firstColumn="1" w:lastColumn="0" w:noHBand="0" w:noVBand="1"/>
@@ -451,29 +449,7 @@
                 <w:szCs w:val="18"/>
                 <w:lang w:val="en-US"/>
               </w:rPr>
-              <w:t xml:space="preserve"> </w:t>
-            </w:r>
-            <w:proofErr w:type="spellStart"/>
-            <w:r>
-              <w:rPr>
-                <w:rFonts w:ascii="Courier New" w:hAnsi="Courier New" w:cs="Courier New"/>
-                <w:color w:val="C0C0C0"/>
-                <w:sz w:val="18"/>
-                <w:szCs w:val="18"/>
-                <w:lang w:val="en-US"/>
-              </w:rPr>
-              <w:t>atendimentos</w:t>
-            </w:r>
-            <w:proofErr w:type="spellEnd"/>
-            <w:r>
-              <w:rPr>
-                <w:rFonts w:ascii="Courier New" w:hAnsi="Courier New" w:cs="Courier New"/>
-                <w:color w:val="C0C0C0"/>
-                <w:sz w:val="18"/>
-                <w:szCs w:val="18"/>
-                <w:lang w:val="en-US"/>
-              </w:rPr>
-              <w:t xml:space="preserve"> </w:t>
+              <w:t xml:space="preserve"> atendimentos </w:t>
             </w:r>
             <w:r>
               <w:rPr>
@@ -509,7 +485,6 @@
               </w:rPr>
               <w:t xml:space="preserve"> </w:t>
             </w:r>
-            <w:proofErr w:type="gramStart"/>
             <w:r>
               <w:rPr>
                 <w:rFonts w:ascii="Courier New" w:hAnsi="Courier New" w:cs="Courier New"/>
@@ -540,7 +515,6 @@
               </w:rPr>
               <w:t>RAW</w:t>
             </w:r>
-            <w:proofErr w:type="gramEnd"/>
             <w:r>
               <w:rPr>
                 <w:rFonts w:ascii="Courier New" w:hAnsi="Courier New" w:cs="Courier New"/>
@@ -1004,27 +978,7 @@
                 <w:sz w:val="18"/>
                 <w:szCs w:val="18"/>
               </w:rPr>
-              <w:t>'</w:t>
-            </w:r>
-            <w:proofErr w:type="spellStart"/>
-            <w:r>
-              <w:rPr>
-                <w:rFonts w:ascii="Courier New" w:hAnsi="Courier New" w:cs="Courier New"/>
-                <w:color w:val="EC7600"/>
-                <w:sz w:val="18"/>
-                <w:szCs w:val="18"/>
-              </w:rPr>
-              <w:t>Reclamacao</w:t>
-            </w:r>
-            <w:proofErr w:type="spellEnd"/>
-            <w:r>
-              <w:rPr>
-                <w:rFonts w:ascii="Courier New" w:hAnsi="Courier New" w:cs="Courier New"/>
-                <w:color w:val="EC7600"/>
-                <w:sz w:val="18"/>
-                <w:szCs w:val="18"/>
-              </w:rPr>
-              <w:t xml:space="preserve"> atendimento'</w:t>
+              <w:t>'Reclamacao atendimento'</w:t>
             </w:r>
             <w:r>
               <w:rPr>
@@ -1190,27 +1144,7 @@
                 <w:sz w:val="18"/>
                 <w:szCs w:val="18"/>
               </w:rPr>
-              <w:t>'</w:t>
-            </w:r>
-            <w:proofErr w:type="spellStart"/>
-            <w:r>
-              <w:rPr>
-                <w:rFonts w:ascii="Courier New" w:hAnsi="Courier New" w:cs="Courier New"/>
-                <w:color w:val="EC7600"/>
-                <w:sz w:val="18"/>
-                <w:szCs w:val="18"/>
-              </w:rPr>
-              <w:t>Reclamacao</w:t>
-            </w:r>
-            <w:proofErr w:type="spellEnd"/>
-            <w:r>
-              <w:rPr>
-                <w:rFonts w:ascii="Courier New" w:hAnsi="Courier New" w:cs="Courier New"/>
-                <w:color w:val="EC7600"/>
-                <w:sz w:val="18"/>
-                <w:szCs w:val="18"/>
-              </w:rPr>
-              <w:t xml:space="preserve"> produto'</w:t>
+              <w:t>'Reclamacao produto'</w:t>
             </w:r>
             <w:r>
               <w:rPr>
@@ -1376,27 +1310,7 @@
                 <w:sz w:val="18"/>
                 <w:szCs w:val="18"/>
               </w:rPr>
-              <w:t>'</w:t>
-            </w:r>
-            <w:proofErr w:type="spellStart"/>
-            <w:r>
-              <w:rPr>
-                <w:rFonts w:ascii="Courier New" w:hAnsi="Courier New" w:cs="Courier New"/>
-                <w:color w:val="EC7600"/>
-                <w:sz w:val="18"/>
-                <w:szCs w:val="18"/>
-              </w:rPr>
-              <w:t>Reclamacao</w:t>
-            </w:r>
-            <w:proofErr w:type="spellEnd"/>
-            <w:r>
-              <w:rPr>
-                <w:rFonts w:ascii="Courier New" w:hAnsi="Courier New" w:cs="Courier New"/>
-                <w:color w:val="EC7600"/>
-                <w:sz w:val="18"/>
-                <w:szCs w:val="18"/>
-              </w:rPr>
-              <w:t xml:space="preserve"> produto'</w:t>
+              <w:t>'Reclamacao produto'</w:t>
             </w:r>
             <w:r>
               <w:rPr>
@@ -1562,27 +1476,7 @@
                 <w:sz w:val="18"/>
                 <w:szCs w:val="18"/>
               </w:rPr>
-              <w:t>'</w:t>
-            </w:r>
-            <w:proofErr w:type="spellStart"/>
-            <w:r>
-              <w:rPr>
-                <w:rFonts w:ascii="Courier New" w:hAnsi="Courier New" w:cs="Courier New"/>
-                <w:color w:val="EC7600"/>
-                <w:sz w:val="18"/>
-                <w:szCs w:val="18"/>
-              </w:rPr>
-              <w:t>Reclamacao</w:t>
-            </w:r>
-            <w:proofErr w:type="spellEnd"/>
-            <w:r>
-              <w:rPr>
-                <w:rFonts w:ascii="Courier New" w:hAnsi="Courier New" w:cs="Courier New"/>
-                <w:color w:val="EC7600"/>
-                <w:sz w:val="18"/>
-                <w:szCs w:val="18"/>
-              </w:rPr>
-              <w:t xml:space="preserve"> cadastro'</w:t>
+              <w:t>'Reclamacao cadastro'</w:t>
             </w:r>
             <w:r>
               <w:rPr>
@@ -1748,27 +1642,7 @@
                 <w:sz w:val="18"/>
                 <w:szCs w:val="18"/>
               </w:rPr>
-              <w:t>'</w:t>
-            </w:r>
-            <w:proofErr w:type="spellStart"/>
-            <w:r>
-              <w:rPr>
-                <w:rFonts w:ascii="Courier New" w:hAnsi="Courier New" w:cs="Courier New"/>
-                <w:color w:val="EC7600"/>
-                <w:sz w:val="18"/>
-                <w:szCs w:val="18"/>
-              </w:rPr>
-              <w:t>Reclamacao</w:t>
-            </w:r>
-            <w:proofErr w:type="spellEnd"/>
-            <w:r>
-              <w:rPr>
-                <w:rFonts w:ascii="Courier New" w:hAnsi="Courier New" w:cs="Courier New"/>
-                <w:color w:val="EC7600"/>
-                <w:sz w:val="18"/>
-                <w:szCs w:val="18"/>
-              </w:rPr>
-              <w:t xml:space="preserve"> atendimento'</w:t>
+              <w:t>'Reclamacao atendimento'</w:t>
             </w:r>
             <w:r>
               <w:rPr>
@@ -1934,27 +1808,7 @@
                 <w:sz w:val="18"/>
                 <w:szCs w:val="18"/>
               </w:rPr>
-              <w:t>'</w:t>
-            </w:r>
-            <w:proofErr w:type="spellStart"/>
-            <w:r>
-              <w:rPr>
-                <w:rFonts w:ascii="Courier New" w:hAnsi="Courier New" w:cs="Courier New"/>
-                <w:color w:val="EC7600"/>
-                <w:sz w:val="18"/>
-                <w:szCs w:val="18"/>
-              </w:rPr>
-              <w:t>Reclamacao</w:t>
-            </w:r>
-            <w:proofErr w:type="spellEnd"/>
-            <w:r>
-              <w:rPr>
-                <w:rFonts w:ascii="Courier New" w:hAnsi="Courier New" w:cs="Courier New"/>
-                <w:color w:val="EC7600"/>
-                <w:sz w:val="18"/>
-                <w:szCs w:val="18"/>
-              </w:rPr>
-              <w:t xml:space="preserve"> produto'</w:t>
+              <w:t>'Reclamacao produto'</w:t>
             </w:r>
             <w:r>
               <w:rPr>
@@ -2120,27 +1974,7 @@
                 <w:sz w:val="18"/>
                 <w:szCs w:val="18"/>
               </w:rPr>
-              <w:t>'</w:t>
-            </w:r>
-            <w:proofErr w:type="spellStart"/>
-            <w:r>
-              <w:rPr>
-                <w:rFonts w:ascii="Courier New" w:hAnsi="Courier New" w:cs="Courier New"/>
-                <w:color w:val="EC7600"/>
-                <w:sz w:val="18"/>
-                <w:szCs w:val="18"/>
-              </w:rPr>
-              <w:t>Reclamacao</w:t>
-            </w:r>
-            <w:proofErr w:type="spellEnd"/>
-            <w:r>
-              <w:rPr>
-                <w:rFonts w:ascii="Courier New" w:hAnsi="Courier New" w:cs="Courier New"/>
-                <w:color w:val="EC7600"/>
-                <w:sz w:val="18"/>
-                <w:szCs w:val="18"/>
-              </w:rPr>
-              <w:t xml:space="preserve"> produto'</w:t>
+              <w:t>'Reclamacao produto'</w:t>
             </w:r>
             <w:r>
               <w:rPr>
@@ -2306,27 +2140,7 @@
                 <w:sz w:val="18"/>
                 <w:szCs w:val="18"/>
               </w:rPr>
-              <w:t>'</w:t>
-            </w:r>
-            <w:proofErr w:type="spellStart"/>
-            <w:r>
-              <w:rPr>
-                <w:rFonts w:ascii="Courier New" w:hAnsi="Courier New" w:cs="Courier New"/>
-                <w:color w:val="EC7600"/>
-                <w:sz w:val="18"/>
-                <w:szCs w:val="18"/>
-              </w:rPr>
-              <w:t>Reclamacao</w:t>
-            </w:r>
-            <w:proofErr w:type="spellEnd"/>
-            <w:r>
-              <w:rPr>
-                <w:rFonts w:ascii="Courier New" w:hAnsi="Courier New" w:cs="Courier New"/>
-                <w:color w:val="EC7600"/>
-                <w:sz w:val="18"/>
-                <w:szCs w:val="18"/>
-              </w:rPr>
-              <w:t xml:space="preserve"> produto'</w:t>
+              <w:t>'Reclamacao produto'</w:t>
             </w:r>
             <w:r>
               <w:rPr>
@@ -2492,27 +2306,7 @@
                 <w:sz w:val="18"/>
                 <w:szCs w:val="18"/>
               </w:rPr>
-              <w:t>'</w:t>
-            </w:r>
-            <w:proofErr w:type="spellStart"/>
-            <w:r>
-              <w:rPr>
-                <w:rFonts w:ascii="Courier New" w:hAnsi="Courier New" w:cs="Courier New"/>
-                <w:color w:val="EC7600"/>
-                <w:sz w:val="18"/>
-                <w:szCs w:val="18"/>
-              </w:rPr>
-              <w:t>Reclamacao</w:t>
-            </w:r>
-            <w:proofErr w:type="spellEnd"/>
-            <w:r>
-              <w:rPr>
-                <w:rFonts w:ascii="Courier New" w:hAnsi="Courier New" w:cs="Courier New"/>
-                <w:color w:val="EC7600"/>
-                <w:sz w:val="18"/>
-                <w:szCs w:val="18"/>
-              </w:rPr>
-              <w:t xml:space="preserve"> produto'</w:t>
+              <w:t>'Reclamacao produto'</w:t>
             </w:r>
             <w:r>
               <w:rPr>
@@ -2678,27 +2472,7 @@
                 <w:sz w:val="18"/>
                 <w:szCs w:val="18"/>
               </w:rPr>
-              <w:t>'</w:t>
-            </w:r>
-            <w:proofErr w:type="spellStart"/>
-            <w:r>
-              <w:rPr>
-                <w:rFonts w:ascii="Courier New" w:hAnsi="Courier New" w:cs="Courier New"/>
-                <w:color w:val="EC7600"/>
-                <w:sz w:val="18"/>
-                <w:szCs w:val="18"/>
-              </w:rPr>
-              <w:t>Reclamacao</w:t>
-            </w:r>
-            <w:proofErr w:type="spellEnd"/>
-            <w:r>
-              <w:rPr>
-                <w:rFonts w:ascii="Courier New" w:hAnsi="Courier New" w:cs="Courier New"/>
-                <w:color w:val="EC7600"/>
-                <w:sz w:val="18"/>
-                <w:szCs w:val="18"/>
-              </w:rPr>
-              <w:t xml:space="preserve"> atendimento'</w:t>
+              <w:t>'Reclamacao atendimento'</w:t>
             </w:r>
             <w:r>
               <w:rPr>
@@ -2864,27 +2638,7 @@
                 <w:sz w:val="18"/>
                 <w:szCs w:val="18"/>
               </w:rPr>
-              <w:t>'</w:t>
-            </w:r>
-            <w:proofErr w:type="spellStart"/>
-            <w:r>
-              <w:rPr>
-                <w:rFonts w:ascii="Courier New" w:hAnsi="Courier New" w:cs="Courier New"/>
-                <w:color w:val="EC7600"/>
-                <w:sz w:val="18"/>
-                <w:szCs w:val="18"/>
-              </w:rPr>
-              <w:t>Reclamacao</w:t>
-            </w:r>
-            <w:proofErr w:type="spellEnd"/>
-            <w:r>
-              <w:rPr>
-                <w:rFonts w:ascii="Courier New" w:hAnsi="Courier New" w:cs="Courier New"/>
-                <w:color w:val="EC7600"/>
-                <w:sz w:val="18"/>
-                <w:szCs w:val="18"/>
-              </w:rPr>
-              <w:t xml:space="preserve"> atendimento'</w:t>
+              <w:t>'Reclamacao atendimento'</w:t>
             </w:r>
             <w:r>
               <w:rPr>
@@ -3050,27 +2804,7 @@
                 <w:sz w:val="18"/>
                 <w:szCs w:val="18"/>
               </w:rPr>
-              <w:t>'</w:t>
-            </w:r>
-            <w:proofErr w:type="spellStart"/>
-            <w:r>
-              <w:rPr>
-                <w:rFonts w:ascii="Courier New" w:hAnsi="Courier New" w:cs="Courier New"/>
-                <w:color w:val="EC7600"/>
-                <w:sz w:val="18"/>
-                <w:szCs w:val="18"/>
-              </w:rPr>
-              <w:t>Reclamacao</w:t>
-            </w:r>
-            <w:proofErr w:type="spellEnd"/>
-            <w:r>
-              <w:rPr>
-                <w:rFonts w:ascii="Courier New" w:hAnsi="Courier New" w:cs="Courier New"/>
-                <w:color w:val="EC7600"/>
-                <w:sz w:val="18"/>
-                <w:szCs w:val="18"/>
-              </w:rPr>
-              <w:t xml:space="preserve"> produto'</w:t>
+              <w:t>'Reclamacao produto'</w:t>
             </w:r>
             <w:r>
               <w:rPr>
@@ -3236,27 +2970,7 @@
                 <w:sz w:val="18"/>
                 <w:szCs w:val="18"/>
               </w:rPr>
-              <w:t>'</w:t>
-            </w:r>
-            <w:proofErr w:type="spellStart"/>
-            <w:r>
-              <w:rPr>
-                <w:rFonts w:ascii="Courier New" w:hAnsi="Courier New" w:cs="Courier New"/>
-                <w:color w:val="EC7600"/>
-                <w:sz w:val="18"/>
-                <w:szCs w:val="18"/>
-              </w:rPr>
-              <w:t>Reclamacao</w:t>
-            </w:r>
-            <w:proofErr w:type="spellEnd"/>
-            <w:r>
-              <w:rPr>
-                <w:rFonts w:ascii="Courier New" w:hAnsi="Courier New" w:cs="Courier New"/>
-                <w:color w:val="EC7600"/>
-                <w:sz w:val="18"/>
-                <w:szCs w:val="18"/>
-              </w:rPr>
-              <w:t xml:space="preserve"> produto'</w:t>
+              <w:t>'Reclamacao produto'</w:t>
             </w:r>
             <w:r>
               <w:rPr>
@@ -3422,27 +3136,7 @@
                 <w:sz w:val="18"/>
                 <w:szCs w:val="18"/>
               </w:rPr>
-              <w:t>'</w:t>
-            </w:r>
-            <w:proofErr w:type="spellStart"/>
-            <w:r>
-              <w:rPr>
-                <w:rFonts w:ascii="Courier New" w:hAnsi="Courier New" w:cs="Courier New"/>
-                <w:color w:val="EC7600"/>
-                <w:sz w:val="18"/>
-                <w:szCs w:val="18"/>
-              </w:rPr>
-              <w:t>Reclamacao</w:t>
-            </w:r>
-            <w:proofErr w:type="spellEnd"/>
-            <w:r>
-              <w:rPr>
-                <w:rFonts w:ascii="Courier New" w:hAnsi="Courier New" w:cs="Courier New"/>
-                <w:color w:val="EC7600"/>
-                <w:sz w:val="18"/>
-                <w:szCs w:val="18"/>
-              </w:rPr>
-              <w:t xml:space="preserve"> atendimento'</w:t>
+              <w:t>'Reclamacao atendimento'</w:t>
             </w:r>
             <w:r>
               <w:rPr>
@@ -3608,27 +3302,7 @@
                 <w:sz w:val="18"/>
                 <w:szCs w:val="18"/>
               </w:rPr>
-              <w:t>'</w:t>
-            </w:r>
-            <w:proofErr w:type="spellStart"/>
-            <w:r>
-              <w:rPr>
-                <w:rFonts w:ascii="Courier New" w:hAnsi="Courier New" w:cs="Courier New"/>
-                <w:color w:val="EC7600"/>
-                <w:sz w:val="18"/>
-                <w:szCs w:val="18"/>
-              </w:rPr>
-              <w:t>Reclamacao</w:t>
-            </w:r>
-            <w:proofErr w:type="spellEnd"/>
-            <w:r>
-              <w:rPr>
-                <w:rFonts w:ascii="Courier New" w:hAnsi="Courier New" w:cs="Courier New"/>
-                <w:color w:val="EC7600"/>
-                <w:sz w:val="18"/>
-                <w:szCs w:val="18"/>
-              </w:rPr>
-              <w:t xml:space="preserve"> atendimento'</w:t>
+              <w:t>'Reclamacao atendimento'</w:t>
             </w:r>
             <w:r>
               <w:rPr>
@@ -3794,27 +3468,7 @@
                 <w:sz w:val="18"/>
                 <w:szCs w:val="18"/>
               </w:rPr>
-              <w:t>'</w:t>
-            </w:r>
-            <w:proofErr w:type="spellStart"/>
-            <w:r>
-              <w:rPr>
-                <w:rFonts w:ascii="Courier New" w:hAnsi="Courier New" w:cs="Courier New"/>
-                <w:color w:val="EC7600"/>
-                <w:sz w:val="18"/>
-                <w:szCs w:val="18"/>
-              </w:rPr>
-              <w:t>Reclamacao</w:t>
-            </w:r>
-            <w:proofErr w:type="spellEnd"/>
-            <w:r>
-              <w:rPr>
-                <w:rFonts w:ascii="Courier New" w:hAnsi="Courier New" w:cs="Courier New"/>
-                <w:color w:val="EC7600"/>
-                <w:sz w:val="18"/>
-                <w:szCs w:val="18"/>
-              </w:rPr>
-              <w:t xml:space="preserve"> atendimento'</w:t>
+              <w:t>'Reclamacao atendimento'</w:t>
             </w:r>
             <w:r>
               <w:rPr>
@@ -3980,27 +3634,7 @@
                 <w:sz w:val="18"/>
                 <w:szCs w:val="18"/>
               </w:rPr>
-              <w:t>'</w:t>
-            </w:r>
-            <w:proofErr w:type="spellStart"/>
-            <w:r>
-              <w:rPr>
-                <w:rFonts w:ascii="Courier New" w:hAnsi="Courier New" w:cs="Courier New"/>
-                <w:color w:val="EC7600"/>
-                <w:sz w:val="18"/>
-                <w:szCs w:val="18"/>
-              </w:rPr>
-              <w:t>Reclamacao</w:t>
-            </w:r>
-            <w:proofErr w:type="spellEnd"/>
-            <w:r>
-              <w:rPr>
-                <w:rFonts w:ascii="Courier New" w:hAnsi="Courier New" w:cs="Courier New"/>
-                <w:color w:val="EC7600"/>
-                <w:sz w:val="18"/>
-                <w:szCs w:val="18"/>
-              </w:rPr>
-              <w:t xml:space="preserve"> cadastro'</w:t>
+              <w:t>'Reclamacao cadastro'</w:t>
             </w:r>
             <w:r>
               <w:rPr>
@@ -4166,27 +3800,7 @@
                 <w:sz w:val="18"/>
                 <w:szCs w:val="18"/>
               </w:rPr>
-              <w:t>'</w:t>
-            </w:r>
-            <w:proofErr w:type="spellStart"/>
-            <w:r>
-              <w:rPr>
-                <w:rFonts w:ascii="Courier New" w:hAnsi="Courier New" w:cs="Courier New"/>
-                <w:color w:val="EC7600"/>
-                <w:sz w:val="18"/>
-                <w:szCs w:val="18"/>
-              </w:rPr>
-              <w:t>Reclamacao</w:t>
-            </w:r>
-            <w:proofErr w:type="spellEnd"/>
-            <w:r>
-              <w:rPr>
-                <w:rFonts w:ascii="Courier New" w:hAnsi="Courier New" w:cs="Courier New"/>
-                <w:color w:val="EC7600"/>
-                <w:sz w:val="18"/>
-                <w:szCs w:val="18"/>
-              </w:rPr>
-              <w:t xml:space="preserve"> cadastro'</w:t>
+              <w:t>'Reclamacao cadastro'</w:t>
             </w:r>
             <w:r>
               <w:rPr>
@@ -4352,27 +3966,7 @@
                 <w:sz w:val="18"/>
                 <w:szCs w:val="18"/>
               </w:rPr>
-              <w:t>'</w:t>
-            </w:r>
-            <w:proofErr w:type="spellStart"/>
-            <w:r>
-              <w:rPr>
-                <w:rFonts w:ascii="Courier New" w:hAnsi="Courier New" w:cs="Courier New"/>
-                <w:color w:val="EC7600"/>
-                <w:sz w:val="18"/>
-                <w:szCs w:val="18"/>
-              </w:rPr>
-              <w:t>Reclamacao</w:t>
-            </w:r>
-            <w:proofErr w:type="spellEnd"/>
-            <w:r>
-              <w:rPr>
-                <w:rFonts w:ascii="Courier New" w:hAnsi="Courier New" w:cs="Courier New"/>
-                <w:color w:val="EC7600"/>
-                <w:sz w:val="18"/>
-                <w:szCs w:val="18"/>
-              </w:rPr>
-              <w:t xml:space="preserve"> cadastro'</w:t>
+              <w:t>'Reclamacao cadastro'</w:t>
             </w:r>
             <w:r>
               <w:rPr>
@@ -4538,27 +4132,7 @@
                 <w:sz w:val="18"/>
                 <w:szCs w:val="18"/>
               </w:rPr>
-              <w:t>'</w:t>
-            </w:r>
-            <w:proofErr w:type="spellStart"/>
-            <w:r>
-              <w:rPr>
-                <w:rFonts w:ascii="Courier New" w:hAnsi="Courier New" w:cs="Courier New"/>
-                <w:color w:val="EC7600"/>
-                <w:sz w:val="18"/>
-                <w:szCs w:val="18"/>
-              </w:rPr>
-              <w:t>Reclamacao</w:t>
-            </w:r>
-            <w:proofErr w:type="spellEnd"/>
-            <w:r>
-              <w:rPr>
-                <w:rFonts w:ascii="Courier New" w:hAnsi="Courier New" w:cs="Courier New"/>
-                <w:color w:val="EC7600"/>
-                <w:sz w:val="18"/>
-                <w:szCs w:val="18"/>
-              </w:rPr>
-              <w:t xml:space="preserve"> cadastro'</w:t>
+              <w:t>'Reclamacao cadastro'</w:t>
             </w:r>
             <w:r>
               <w:rPr>
@@ -4724,27 +4298,7 @@
                 <w:sz w:val="18"/>
                 <w:szCs w:val="18"/>
               </w:rPr>
-              <w:t>'</w:t>
-            </w:r>
-            <w:proofErr w:type="spellStart"/>
-            <w:r>
-              <w:rPr>
-                <w:rFonts w:ascii="Courier New" w:hAnsi="Courier New" w:cs="Courier New"/>
-                <w:color w:val="EC7600"/>
-                <w:sz w:val="18"/>
-                <w:szCs w:val="18"/>
-              </w:rPr>
-              <w:t>Reclamacao</w:t>
-            </w:r>
-            <w:proofErr w:type="spellEnd"/>
-            <w:r>
-              <w:rPr>
-                <w:rFonts w:ascii="Courier New" w:hAnsi="Courier New" w:cs="Courier New"/>
-                <w:color w:val="EC7600"/>
-                <w:sz w:val="18"/>
-                <w:szCs w:val="18"/>
-              </w:rPr>
-              <w:t xml:space="preserve"> cadastro'</w:t>
+              <w:t>'Reclamacao cadastro'</w:t>
             </w:r>
             <w:r>
               <w:rPr>
@@ -4910,27 +4464,7 @@
                 <w:sz w:val="18"/>
                 <w:szCs w:val="18"/>
               </w:rPr>
-              <w:t>'</w:t>
-            </w:r>
-            <w:proofErr w:type="spellStart"/>
-            <w:r>
-              <w:rPr>
-                <w:rFonts w:ascii="Courier New" w:hAnsi="Courier New" w:cs="Courier New"/>
-                <w:color w:val="EC7600"/>
-                <w:sz w:val="18"/>
-                <w:szCs w:val="18"/>
-              </w:rPr>
-              <w:t>Reclamacao</w:t>
-            </w:r>
-            <w:proofErr w:type="spellEnd"/>
-            <w:r>
-              <w:rPr>
-                <w:rFonts w:ascii="Courier New" w:hAnsi="Courier New" w:cs="Courier New"/>
-                <w:color w:val="EC7600"/>
-                <w:sz w:val="18"/>
-                <w:szCs w:val="18"/>
-              </w:rPr>
-              <w:t xml:space="preserve"> cadastro'</w:t>
+              <w:t>'Reclamacao cadastro'</w:t>
             </w:r>
             <w:r>
               <w:rPr>
@@ -5096,27 +4630,7 @@
                 <w:sz w:val="18"/>
                 <w:szCs w:val="18"/>
               </w:rPr>
-              <w:t>'</w:t>
-            </w:r>
-            <w:proofErr w:type="spellStart"/>
-            <w:r>
-              <w:rPr>
-                <w:rFonts w:ascii="Courier New" w:hAnsi="Courier New" w:cs="Courier New"/>
-                <w:color w:val="EC7600"/>
-                <w:sz w:val="18"/>
-                <w:szCs w:val="18"/>
-              </w:rPr>
-              <w:t>Reclamacao</w:t>
-            </w:r>
-            <w:proofErr w:type="spellEnd"/>
-            <w:r>
-              <w:rPr>
-                <w:rFonts w:ascii="Courier New" w:hAnsi="Courier New" w:cs="Courier New"/>
-                <w:color w:val="EC7600"/>
-                <w:sz w:val="18"/>
-                <w:szCs w:val="18"/>
-              </w:rPr>
-              <w:t xml:space="preserve"> cadastro'</w:t>
+              <w:t>'Reclamacao cadastro'</w:t>
             </w:r>
             <w:r>
               <w:rPr>
@@ -5282,27 +4796,7 @@
                 <w:sz w:val="18"/>
                 <w:szCs w:val="18"/>
               </w:rPr>
-              <w:t>'</w:t>
-            </w:r>
-            <w:proofErr w:type="spellStart"/>
-            <w:r>
-              <w:rPr>
-                <w:rFonts w:ascii="Courier New" w:hAnsi="Courier New" w:cs="Courier New"/>
-                <w:color w:val="EC7600"/>
-                <w:sz w:val="18"/>
-                <w:szCs w:val="18"/>
-              </w:rPr>
-              <w:t>Reclamacao</w:t>
-            </w:r>
-            <w:proofErr w:type="spellEnd"/>
-            <w:r>
-              <w:rPr>
-                <w:rFonts w:ascii="Courier New" w:hAnsi="Courier New" w:cs="Courier New"/>
-                <w:color w:val="EC7600"/>
-                <w:sz w:val="18"/>
-                <w:szCs w:val="18"/>
-              </w:rPr>
-              <w:t xml:space="preserve"> cadastro'</w:t>
+              <w:t>'Reclamacao cadastro'</w:t>
             </w:r>
             <w:r>
               <w:rPr>
@@ -5410,6 +4904,299 @@
         <w:t xml:space="preserve"> </w:t>
       </w:r>
     </w:p>
+    <w:p>
+      <w:pPr>
+        <w:autoSpaceDE w:val="0"/>
+        <w:autoSpaceDN w:val="0"/>
+        <w:adjustRightInd w:val="0"/>
+      </w:pPr>
+      <w:r>
+        <w:rPr>
+          <w:b/>
+          <w:bCs/>
+        </w:rPr>
+        <w:t>SELECT</w:t>
+      </w:r>
+      <w:r>
+        <w:t xml:space="preserve"> </w:t>
+      </w:r>
+    </w:p>
+    <w:p>
+      <w:pPr>
+        <w:autoSpaceDE w:val="0"/>
+        <w:autoSpaceDN w:val="0"/>
+        <w:adjustRightInd w:val="0"/>
+      </w:pPr>
+      <w:r>
+        <w:t xml:space="preserve">    assunto,</w:t>
+      </w:r>
+    </w:p>
+    <w:p>
+      <w:pPr>
+        <w:autoSpaceDE w:val="0"/>
+        <w:autoSpaceDN w:val="0"/>
+        <w:adjustRightInd w:val="0"/>
+      </w:pPr>
+      <w:r>
+        <w:t xml:space="preserve">    ano,</w:t>
+      </w:r>
+    </w:p>
+    <w:p>
+      <w:pPr>
+        <w:autoSpaceDE w:val="0"/>
+        <w:autoSpaceDN w:val="0"/>
+        <w:adjustRightInd w:val="0"/>
+      </w:pPr>
+      <w:r>
+        <w:t xml:space="preserve">    </w:t>
+      </w:r>
+      <w:r>
+        <w:rPr>
+          <w:b/>
+          <w:bCs/>
+        </w:rPr>
+        <w:t>COUNT</w:t>
+      </w:r>
+      <w:r>
+        <w:t xml:space="preserve">(*) </w:t>
+      </w:r>
+      <w:r>
+        <w:rPr>
+          <w:b/>
+          <w:bCs/>
+        </w:rPr>
+        <w:t>AS</w:t>
+      </w:r>
+      <w:r>
+        <w:t xml:space="preserve"> </w:t>
+      </w:r>
+      <w:r>
+        <w:rPr>
+          <w:i/>
+          <w:iCs/>
+        </w:rPr>
+        <w:t>quantidade</w:t>
+      </w:r>
+    </w:p>
+    <w:p>
+      <w:pPr>
+        <w:autoSpaceDE w:val="0"/>
+        <w:autoSpaceDN w:val="0"/>
+        <w:adjustRightInd w:val="0"/>
+      </w:pPr>
+      <w:r>
+        <w:rPr>
+          <w:b/>
+          <w:bCs/>
+        </w:rPr>
+        <w:t>FROM</w:t>
+      </w:r>
+      <w:r>
+        <w:t xml:space="preserve"> </w:t>
+      </w:r>
+    </w:p>
+    <w:p>
+      <w:pPr>
+        <w:autoSpaceDE w:val="0"/>
+        <w:autoSpaceDN w:val="0"/>
+        <w:adjustRightInd w:val="0"/>
+      </w:pPr>
+      <w:r>
+        <w:t xml:space="preserve">    atendimentos</w:t>
+      </w:r>
+    </w:p>
+    <w:p>
+      <w:pPr>
+        <w:autoSpaceDE w:val="0"/>
+        <w:autoSpaceDN w:val="0"/>
+        <w:adjustRightInd w:val="0"/>
+      </w:pPr>
+      <w:r>
+        <w:rPr>
+          <w:b/>
+          <w:bCs/>
+        </w:rPr>
+        <w:t>GROUP</w:t>
+      </w:r>
+      <w:r>
+        <w:t xml:space="preserve"> </w:t>
+      </w:r>
+      <w:r>
+        <w:rPr>
+          <w:b/>
+          <w:bCs/>
+        </w:rPr>
+        <w:t>BY</w:t>
+      </w:r>
+      <w:r>
+        <w:t xml:space="preserve"> </w:t>
+      </w:r>
+    </w:p>
+    <w:p>
+      <w:pPr>
+        <w:autoSpaceDE w:val="0"/>
+        <w:autoSpaceDN w:val="0"/>
+        <w:adjustRightInd w:val="0"/>
+      </w:pPr>
+      <w:r>
+        <w:t xml:space="preserve">    assunto, ano</w:t>
+      </w:r>
+    </w:p>
+    <w:p>
+      <w:pPr>
+        <w:autoSpaceDE w:val="0"/>
+        <w:autoSpaceDN w:val="0"/>
+        <w:adjustRightInd w:val="0"/>
+      </w:pPr>
+      <w:r>
+        <w:rPr>
+          <w:b/>
+          <w:bCs/>
+        </w:rPr>
+        <w:t>HAVING</w:t>
+      </w:r>
+      <w:r>
+        <w:t xml:space="preserve"> </w:t>
+      </w:r>
+    </w:p>
+    <w:p>
+      <w:pPr>
+        <w:autoSpaceDE w:val="0"/>
+        <w:autoSpaceDN w:val="0"/>
+        <w:adjustRightInd w:val="0"/>
+      </w:pPr>
+      <w:r>
+        <w:t xml:space="preserve">    </w:t>
+      </w:r>
+      <w:r>
+        <w:rPr>
+          <w:b/>
+          <w:bCs/>
+        </w:rPr>
+        <w:t>COUNT</w:t>
+      </w:r>
+      <w:r>
+        <w:t>(*) &gt; 3</w:t>
+      </w:r>
+    </w:p>
+    <w:p>
+      <w:pPr>
+        <w:autoSpaceDE w:val="0"/>
+        <w:autoSpaceDN w:val="0"/>
+        <w:adjustRightInd w:val="0"/>
+      </w:pPr>
+      <w:r>
+        <w:rPr>
+          <w:b/>
+          <w:bCs/>
+        </w:rPr>
+        <w:t>ORDER</w:t>
+      </w:r>
+      <w:r>
+        <w:t xml:space="preserve"> </w:t>
+      </w:r>
+      <w:r>
+        <w:rPr>
+          <w:b/>
+          <w:bCs/>
+        </w:rPr>
+        <w:t>BY</w:t>
+      </w:r>
+      <w:r>
+        <w:t xml:space="preserve"> </w:t>
+      </w:r>
+    </w:p>
+    <w:p>
+      <w:pPr>
+        <w:autoSpaceDE w:val="0"/>
+        <w:autoSpaceDN w:val="0"/>
+        <w:adjustRightInd w:val="0"/>
+      </w:pPr>
+      <w:r>
+        <w:t xml:space="preserve">    ano,</w:t>
+      </w:r>
+    </w:p>
+    <w:p>
+      <w:pPr>
+        <w:autoSpaceDE w:val="0"/>
+        <w:autoSpaceDN w:val="0"/>
+        <w:adjustRightInd w:val="0"/>
+      </w:pPr>
+      <w:r>
+        <w:t xml:space="preserve">    </w:t>
+      </w:r>
+      <w:r>
+        <w:rPr>
+          <w:i/>
+          <w:iCs/>
+        </w:rPr>
+        <w:t>quantidade</w:t>
+      </w:r>
+      <w:r>
+        <w:t xml:space="preserve"> </w:t>
+      </w:r>
+      <w:r>
+        <w:rPr>
+          <w:b/>
+          <w:bCs/>
+        </w:rPr>
+        <w:t>DESC</w:t>
+      </w:r>
+      <w:r>
+        <w:t>;</w:t>
+      </w:r>
+    </w:p>
+    <w:p>
+      <w:pPr>
+        <w:autoSpaceDE w:val="0"/>
+        <w:autoSpaceDN w:val="0"/>
+        <w:adjustRightInd w:val="0"/>
+      </w:pPr>
+    </w:p>
+    <w:p>
+      <w:pPr>
+        <w:autoSpaceDE w:val="0"/>
+        <w:autoSpaceDN w:val="0"/>
+        <w:adjustRightInd w:val="0"/>
+      </w:pPr>
+      <w:r>
+        <w:drawing>
+          <wp:inline distT="0" distB="0" distL="0" distR="0" wp14:anchorId="3A532D21" wp14:editId="58C307EA">
+            <wp:extent cx="3829584" cy="847843"/>
+            <wp:effectExtent l="0" t="0" r="0" b="9525"/>
+            <wp:docPr id="81006196" name="Picture 1" descr="A screenshot of a computer&#10;&#10;AI-generated content may be incorrect."/>
+            <wp:cNvGraphicFramePr>
+              <a:graphicFrameLocks xmlns:a="http://schemas.openxmlformats.org/drawingml/2006/main" noChangeAspect="1"/>
+            </wp:cNvGraphicFramePr>
+            <a:graphic xmlns:a="http://schemas.openxmlformats.org/drawingml/2006/main">
+              <a:graphicData uri="http://schemas.openxmlformats.org/drawingml/2006/picture">
+                <pic:pic xmlns:pic="http://schemas.openxmlformats.org/drawingml/2006/picture">
+                  <pic:nvPicPr>
+                    <pic:cNvPr id="81006196" name="Picture 1" descr="A screenshot of a computer&#10;&#10;AI-generated content may be incorrect."/>
+                    <pic:cNvPicPr/>
+                  </pic:nvPicPr>
+                  <pic:blipFill>
+                    <a:blip r:embed="rId6"/>
+                    <a:stretch>
+                      <a:fillRect/>
+                    </a:stretch>
+                  </pic:blipFill>
+                  <pic:spPr>
+                    <a:xfrm>
+                      <a:off x="0" y="0"/>
+                      <a:ext cx="3829584" cy="847843"/>
+                    </a:xfrm>
+                    <a:prstGeom prst="rect">
+                      <a:avLst/>
+                    </a:prstGeom>
+                  </pic:spPr>
+                </pic:pic>
+              </a:graphicData>
+            </a:graphic>
+          </wp:inline>
+        </w:drawing>
+      </w:r>
+    </w:p>
     <w:sectPr>
       <w:pgSz w:w="11906" w:h="16838"/>
       <w:pgMar w:top="720" w:right="720" w:bottom="720" w:left="720" w:header="709" w:footer="709" w:gutter="0"/>
@@ -5421,7 +5208,7 @@
 </file>
 
 <file path=word/styles.xml><?xml version="1.0" encoding="utf-8"?>
-<w:styles xmlns:mc="http://schemas.openxmlformats.org/markup-compatibility/2006" xmlns:r="http://schemas.openxmlformats.org/officeDocument/2006/relationships" xmlns:w="http://schemas.openxmlformats.org/wordprocessingml/2006/main" xmlns:w14="http://schemas.microsoft.com/office/word/2010/wordml" xmlns:w15="http://schemas.microsoft.com/office/word/2012/wordml" xmlns:w16cex="http://schemas.microsoft.com/office/word/2018/wordml/cex" xmlns:w16cid="http://schemas.microsoft.com/office/word/2016/wordml/cid" xmlns:w16="http://schemas.microsoft.com/office/word/2018/wordml" xmlns:w16sdtdh="http://schemas.microsoft.com/office/word/2020/wordml/sdtdatahash" xmlns:w16se="http://schemas.microsoft.com/office/word/2015/wordml/symex" mc:Ignorable="w14 w15 w16se w16cid w16 w16cex w16sdtdh">
+<w:styles xmlns:mc="http://schemas.openxmlformats.org/markup-compatibility/2006" xmlns:r="http://schemas.openxmlformats.org/officeDocument/2006/relationships" xmlns:w="http://schemas.openxmlformats.org/wordprocessingml/2006/main" xmlns:w14="http://schemas.microsoft.com/office/word/2010/wordml" xmlns:w15="http://schemas.microsoft.com/office/word/2012/wordml" xmlns:w16cex="http://schemas.microsoft.com/office/word/2018/wordml/cex" xmlns:w16cid="http://schemas.microsoft.com/office/word/2016/wordml/cid" xmlns:w16="http://schemas.microsoft.com/office/word/2018/wordml" xmlns:w16du="http://schemas.microsoft.com/office/word/2023/wordml/word16du" xmlns:w16sdtdh="http://schemas.microsoft.com/office/word/2020/wordml/sdtdatahash" xmlns:w16sdtfl="http://schemas.microsoft.com/office/word/2024/wordml/sdtformatlock" xmlns:w16se="http://schemas.microsoft.com/office/word/2015/wordml/symex" mc:Ignorable="w14 w15 w16se w16cid w16 w16cex w16sdtdh w16sdtfl w16du">
   <w:docDefaults>
     <w:rPrDefault>
       <w:rPr>
@@ -5815,13 +5602,12 @@
     <w:name w:val="Normal"/>
     <w:qFormat/>
   </w:style>
-  <w:style w:type="character" w:default="1" w:styleId="Fontepargpadro">
+  <w:style w:type="character" w:default="1" w:styleId="DefaultParagraphFont">
     <w:name w:val="Default Paragraph Font"/>
     <w:uiPriority w:val="1"/>
-    <w:semiHidden/>
     <w:unhideWhenUsed/>
   </w:style>
-  <w:style w:type="table" w:default="1" w:styleId="Tabelanormal">
+  <w:style w:type="table" w:default="1" w:styleId="TableNormal">
     <w:name w:val="Normal Table"/>
     <w:uiPriority w:val="99"/>
     <w:semiHidden/>
@@ -5836,15 +5622,15 @@
       </w:tblCellMar>
     </w:tblPr>
   </w:style>
-  <w:style w:type="numbering" w:default="1" w:styleId="Semlista">
+  <w:style w:type="numbering" w:default="1" w:styleId="NoList">
     <w:name w:val="No List"/>
     <w:uiPriority w:val="99"/>
     <w:semiHidden/>
     <w:unhideWhenUsed/>
   </w:style>
-  <w:style w:type="table" w:styleId="Tabelacomgrade">
+  <w:style w:type="table" w:styleId="TableGrid">
     <w:name w:val="Table Grid"/>
-    <w:basedOn w:val="Tabelanormal"/>
+    <w:basedOn w:val="TableNormal"/>
     <w:uiPriority w:val="39"/>
     <w:rsid w:val="00112B36"/>
     <w:tblPr>
@@ -5858,7 +5644,7 @@
       </w:tblBorders>
     </w:tblPr>
   </w:style>
-  <w:style w:type="paragraph" w:styleId="PargrafodaLista">
+  <w:style w:type="paragraph" w:styleId="ListParagraph">
     <w:name w:val="List Paragraph"/>
     <w:basedOn w:val="Normal"/>
     <w:uiPriority w:val="34"/>

</xml_diff>